<commit_message>
Estandar Base de datos
</commit_message>
<xml_diff>
--- a/Documentos/Manual de Instalación.docx
+++ b/Documentos/Manual de Instalación.docx
@@ -2241,23 +2241,7 @@
           <w:rFonts w:ascii="Arial" w:eastAsia="Times New Roman" w:hAnsi="Arial" w:cs="Arial"/>
           <w:lang w:eastAsia="es-EC"/>
         </w:rPr>
-        <w:t xml:space="preserve">ya contiene las herramientas o si su empresa tiene un manual </w:t>
-      </w:r>
-      <w:proofErr w:type="spellStart"/>
-      <w:r>
-        <w:rPr>
-          <w:rFonts w:ascii="Arial" w:eastAsia="Times New Roman" w:hAnsi="Arial" w:cs="Arial"/>
-          <w:lang w:eastAsia="es-EC"/>
-        </w:rPr>
-        <w:t>especifico</w:t>
-      </w:r>
-      <w:proofErr w:type="spellEnd"/>
-      <w:r>
-        <w:rPr>
-          <w:rFonts w:ascii="Arial" w:eastAsia="Times New Roman" w:hAnsi="Arial" w:cs="Arial"/>
-          <w:lang w:eastAsia="es-EC"/>
-        </w:rPr>
-        <w:t xml:space="preserve"> para la instalación de herramientas.</w:t>
+        <w:t>ya contiene las herramientas o si su empresa tiene un manual especifico para la instalación de herramientas.</w:t>
       </w:r>
     </w:p>
     <w:p>
@@ -4256,23 +4240,7 @@
           <w:rFonts w:ascii="Arial" w:hAnsi="Arial" w:cs="Arial"/>
           <w:lang w:val="es-MX"/>
         </w:rPr>
-        <w:t xml:space="preserve"> que la ruta de instalación del intérprete de Python sea “C:\</w:t>
-      </w:r>
-      <w:proofErr w:type="spellStart"/>
-      <w:r>
-        <w:rPr>
-          <w:rFonts w:ascii="Arial" w:hAnsi="Arial" w:cs="Arial"/>
-          <w:lang w:val="es-MX"/>
-        </w:rPr>
-        <w:t>Program</w:t>
-      </w:r>
-      <w:proofErr w:type="spellEnd"/>
-      <w:r>
-        <w:rPr>
-          <w:rFonts w:ascii="Arial" w:hAnsi="Arial" w:cs="Arial"/>
-          <w:lang w:val="es-MX"/>
-        </w:rPr>
-        <w:t xml:space="preserve"> Files\Python38”, como se muest</w:t>
+        <w:t xml:space="preserve"> que la ruta de instalación del intérprete de Python sea “C:\Program Files\Python38”, como se muest</w:t>
       </w:r>
       <w:r>
         <w:rPr>
@@ -4619,15 +4587,7 @@
             <w:rFonts w:ascii="Arial" w:hAnsi="Arial" w:cs="Arial"/>
             <w:lang w:val="es-MX"/>
           </w:rPr>
-          <w:t>https://github.com/willanisaac/SimpleInterestRateDifferentiation/tree/main/</w:t>
-        </w:r>
-        <w:r>
-          <w:rPr>
-            <w:rStyle w:val="Hipervnculo"/>
-            <w:rFonts w:ascii="Arial" w:hAnsi="Arial" w:cs="Arial"/>
-            <w:lang w:val="es-MX"/>
-          </w:rPr>
-          <w:t>Compilado</w:t>
+          <w:t>https://github.com/willanisaac/SimpleInterestRateDifferentiation/tree/main/Compilado</w:t>
         </w:r>
       </w:hyperlink>
       <w:r>
@@ -4658,7 +4618,6 @@
         </w:rPr>
         <w:t>“</w:t>
       </w:r>
-      <w:proofErr w:type="spellStart"/>
       <w:r>
         <w:rPr>
           <w:rFonts w:ascii="Arial" w:hAnsi="Arial" w:cs="Arial"/>
@@ -4666,7 +4625,6 @@
         </w:rPr>
         <w:t>ProyectoTitulacion.exe.config</w:t>
       </w:r>
-      <w:proofErr w:type="spellEnd"/>
       <w:r>
         <w:rPr>
           <w:rFonts w:ascii="Arial" w:hAnsi="Arial" w:cs="Arial"/>
@@ -5004,43 +4962,32 @@
           <w:rFonts w:ascii="Arial" w:hAnsi="Arial" w:cs="Arial"/>
           <w:lang w:val="es-MX"/>
         </w:rPr>
-        <w:t xml:space="preserve">se debe configurar las cadenas de conexión de las bases de datos, para la conexión a MSSQL, el sistema </w:t>
-      </w:r>
-      <w:r>
-        <w:rPr>
-          <w:rFonts w:ascii="Arial" w:hAnsi="Arial" w:cs="Arial"/>
-          <w:lang w:val="es-MX"/>
-        </w:rPr>
-        <w:t>está</w:t>
-      </w:r>
-      <w:r>
-        <w:rPr>
-          <w:rFonts w:ascii="Arial" w:hAnsi="Arial" w:cs="Arial"/>
-          <w:lang w:val="es-MX"/>
-        </w:rPr>
-        <w:t xml:space="preserve"> diseñado para </w:t>
-      </w:r>
-      <w:r>
-        <w:rPr>
-          <w:rFonts w:ascii="Arial" w:hAnsi="Arial" w:cs="Arial"/>
-          <w:lang w:val="es-MX"/>
-        </w:rPr>
-        <w:t xml:space="preserve">que la base de datos esté ubicada en la nube o un servidor remoto, por tal motivo, se debe </w:t>
-      </w:r>
-      <w:r>
-        <w:rPr>
-          <w:rFonts w:ascii="Arial" w:hAnsi="Arial" w:cs="Arial"/>
-          <w:lang w:val="es-MX"/>
-        </w:rPr>
-        <w:t xml:space="preserve">configurar </w:t>
-      </w:r>
-      <w:r>
-        <w:rPr>
-          <w:rFonts w:ascii="Arial" w:hAnsi="Arial" w:cs="Arial"/>
-          <w:lang w:val="es-MX"/>
-        </w:rPr>
-        <w:t xml:space="preserve">de acuerdo con el autor para el acceso al Azure SQL con el autor </w:t>
-      </w:r>
+        <w:t xml:space="preserve">se debe configurar las cadenas de conexión de las bases de datos, para la conexión a MSSQL, </w:t>
+      </w:r>
+      <w:r>
+        <w:rPr>
+          <w:rFonts w:ascii="Arial" w:hAnsi="Arial" w:cs="Arial"/>
+          <w:lang w:val="es-MX"/>
+        </w:rPr>
+        <w:t xml:space="preserve">puede descargarlos del siguiente enlace y configurar </w:t>
+      </w:r>
+      <w:r>
+        <w:rPr>
+          <w:rFonts w:ascii="Arial" w:hAnsi="Arial" w:cs="Arial"/>
+          <w:lang w:val="es-MX"/>
+        </w:rPr>
+        <w:t>su propia cadena de conexión SQL:</w:t>
+      </w:r>
+    </w:p>
+    <w:p>
+      <w:pPr>
+        <w:spacing w:line="360" w:lineRule="auto"/>
+        <w:jc w:val="both"/>
+        <w:rPr>
+          <w:rFonts w:ascii="Arial" w:hAnsi="Arial" w:cs="Arial"/>
+          <w:lang w:val="es-MX"/>
+        </w:rPr>
+      </w:pPr>
       <w:hyperlink r:id="rId25" w:history="1">
         <w:r>
           <w:rPr>
@@ -5048,162 +4995,7 @@
             <w:rFonts w:ascii="Arial" w:hAnsi="Arial" w:cs="Arial"/>
             <w:lang w:val="es-MX"/>
           </w:rPr>
-          <w:t>willan.tuquerrez@epn.edu.ec</w:t>
-        </w:r>
-      </w:hyperlink>
-      <w:r>
-        <w:rPr>
-          <w:rFonts w:ascii="Arial" w:hAnsi="Arial" w:cs="Arial"/>
-          <w:lang w:val="es-MX"/>
-        </w:rPr>
-        <w:t>,</w:t>
-      </w:r>
-      <w:r>
-        <w:rPr>
-          <w:rFonts w:ascii="Arial" w:hAnsi="Arial" w:cs="Arial"/>
-          <w:lang w:val="es-MX"/>
-        </w:rPr>
-        <w:t xml:space="preserve"> </w:t>
-      </w:r>
-      <w:r>
-        <w:rPr>
-          <w:rFonts w:ascii="Arial" w:hAnsi="Arial" w:cs="Arial"/>
-          <w:lang w:val="es-MX"/>
-        </w:rPr>
-        <w:t xml:space="preserve">deben configurarse </w:t>
-      </w:r>
-      <w:r>
-        <w:rPr>
-          <w:rFonts w:ascii="Arial" w:hAnsi="Arial" w:cs="Arial"/>
-          <w:lang w:val="es-MX"/>
-        </w:rPr>
-        <w:t xml:space="preserve">en la sección </w:t>
-      </w:r>
-      <w:r>
-        <w:rPr>
-          <w:rFonts w:ascii="Arial" w:hAnsi="Arial" w:cs="Arial"/>
-          <w:lang w:val="es-MX"/>
-        </w:rPr>
-        <w:t xml:space="preserve">enmarcada de azul como se muestran en la </w:t>
-      </w:r>
-      <w:r>
-        <w:rPr>
-          <w:rFonts w:ascii="Arial" w:hAnsi="Arial" w:cs="Arial"/>
-          <w:lang w:val="es-MX"/>
-        </w:rPr>
-        <w:fldChar w:fldCharType="begin"/>
-      </w:r>
-      <w:r>
-        <w:rPr>
-          <w:rFonts w:ascii="Arial" w:hAnsi="Arial" w:cs="Arial"/>
-          <w:lang w:val="es-MX"/>
-        </w:rPr>
-        <w:instrText xml:space="preserve"> REF _Ref138674707 \h </w:instrText>
-      </w:r>
-      <w:r>
-        <w:rPr>
-          <w:rFonts w:ascii="Arial" w:hAnsi="Arial" w:cs="Arial"/>
-          <w:lang w:val="es-MX"/>
-        </w:rPr>
-      </w:r>
-      <w:r>
-        <w:rPr>
-          <w:rFonts w:ascii="Arial" w:hAnsi="Arial" w:cs="Arial"/>
-          <w:lang w:val="es-MX"/>
-        </w:rPr>
-        <w:fldChar w:fldCharType="separate"/>
-      </w:r>
-      <w:r>
-        <w:rPr>
-          <w:rFonts w:ascii="Arial" w:hAnsi="Arial" w:cs="Arial"/>
-          <w:noProof/>
-          <w:color w:val="2F5496" w:themeColor="accent1" w:themeShade="BF"/>
-        </w:rPr>
-        <w:t>Figura 10</w:t>
-      </w:r>
-      <w:r>
-        <w:rPr>
-          <w:rFonts w:ascii="Arial" w:hAnsi="Arial" w:cs="Arial"/>
-          <w:lang w:val="es-MX"/>
-        </w:rPr>
-        <w:fldChar w:fldCharType="end"/>
-      </w:r>
-      <w:r>
-        <w:rPr>
-          <w:rFonts w:ascii="Arial" w:hAnsi="Arial" w:cs="Arial"/>
-          <w:lang w:val="es-MX"/>
-        </w:rPr>
-        <w:t>.</w:t>
-      </w:r>
-      <w:r>
-        <w:rPr>
-          <w:rFonts w:ascii="Arial" w:hAnsi="Arial" w:cs="Arial"/>
-          <w:lang w:val="es-MX"/>
-        </w:rPr>
-        <w:t xml:space="preserve"> En </w:t>
-      </w:r>
-      <w:r>
-        <w:rPr>
-          <w:rFonts w:ascii="Arial" w:hAnsi="Arial" w:cs="Arial"/>
-          <w:lang w:val="es-MX"/>
-        </w:rPr>
-        <w:t xml:space="preserve">caso de requerir la instalación en un servidor de datos diferente o local, puede descargarlos siguientes scripts de Microsoft SQL, y </w:t>
-      </w:r>
-      <w:r>
-        <w:rPr>
-          <w:rFonts w:ascii="Arial" w:hAnsi="Arial" w:cs="Arial"/>
-          <w:lang w:val="es-MX"/>
-        </w:rPr>
-        <w:t>ejecutarlos</w:t>
-      </w:r>
-      <w:r>
-        <w:rPr>
-          <w:rFonts w:ascii="Arial" w:hAnsi="Arial" w:cs="Arial"/>
-          <w:lang w:val="es-MX"/>
-        </w:rPr>
-        <w:t xml:space="preserve">, puede descargarlos del siguiente enlace y configurar </w:t>
-      </w:r>
-      <w:r>
-        <w:rPr>
-          <w:rFonts w:ascii="Arial" w:hAnsi="Arial" w:cs="Arial"/>
-          <w:lang w:val="es-MX"/>
-        </w:rPr>
-        <w:t>su propia cadena de conexión SQL:</w:t>
-      </w:r>
-    </w:p>
-    <w:p>
-      <w:pPr>
-        <w:spacing w:line="360" w:lineRule="auto"/>
-        <w:jc w:val="both"/>
-        <w:rPr>
-          <w:rFonts w:ascii="Arial" w:hAnsi="Arial" w:cs="Arial"/>
-          <w:lang w:val="es-MX"/>
-        </w:rPr>
-      </w:pPr>
-      <w:hyperlink r:id="rId26" w:history="1">
-        <w:r>
-          <w:rPr>
-            <w:rStyle w:val="Hipervnculo"/>
-            <w:rFonts w:ascii="Arial" w:hAnsi="Arial" w:cs="Arial"/>
-            <w:lang w:val="es-MX"/>
-          </w:rPr>
-          <w:t>https://github.com/willanisaac/Simpl</w:t>
-        </w:r>
-        <w:r>
-          <w:rPr>
-            <w:rStyle w:val="Hipervnculo"/>
-            <w:rFonts w:ascii="Arial" w:hAnsi="Arial" w:cs="Arial"/>
-            <w:lang w:val="es-MX"/>
-          </w:rPr>
-          <w:t>e</w:t>
-        </w:r>
-        <w:r>
-          <w:rPr>
-            <w:rStyle w:val="Hipervnculo"/>
-            <w:rFonts w:ascii="Arial" w:hAnsi="Arial" w:cs="Arial"/>
-            <w:lang w:val="es-MX"/>
-          </w:rPr>
-          <w:t>InterestRateDifferentiation/tree/main/estructuraDB</w:t>
+          <w:t>https://github.com/willanisaac/SimpleInterestRateDifferentiation/tree/main/estructuraDB</w:t>
         </w:r>
       </w:hyperlink>
       <w:r>
@@ -5242,7 +5034,7 @@
                     </pic:cNvPicPr>
                   </pic:nvPicPr>
                   <pic:blipFill>
-                    <a:blip r:embed="rId27">
+                    <a:blip r:embed="rId26">
                       <a:extLst>
                         <a:ext uri="{28A0092B-C50C-407E-A947-70E740481C1C}">
                           <a14:useLocalDpi xmlns:a14="http://schemas.microsoft.com/office/drawing/2010/main" val="0"/>
@@ -5419,7 +5211,7 @@
                     </pic:cNvPicPr>
                   </pic:nvPicPr>
                   <pic:blipFill>
-                    <a:blip r:embed="rId28">
+                    <a:blip r:embed="rId27">
                       <a:extLst>
                         <a:ext uri="{28A0092B-C50C-407E-A947-70E740481C1C}">
                           <a14:useLocalDpi xmlns:a14="http://schemas.microsoft.com/office/drawing/2010/main" val="0"/>
@@ -5639,7 +5431,7 @@
                     <pic:cNvPicPr/>
                   </pic:nvPicPr>
                   <pic:blipFill>
-                    <a:blip r:embed="rId29"/>
+                    <a:blip r:embed="rId28"/>
                     <a:stretch>
                       <a:fillRect/>
                     </a:stretch>
@@ -5748,7 +5540,7 @@
       <w:bookmarkEnd w:id="27"/>
     </w:p>
     <w:sectPr>
-      <w:headerReference w:type="default" r:id="rId30"/>
+      <w:headerReference w:type="default" r:id="rId29"/>
       <w:pgSz w:w="11906" w:h="16838"/>
       <w:pgMar w:top="1417" w:right="1701" w:bottom="1417" w:left="1701" w:header="708" w:footer="708" w:gutter="0"/>
       <w:cols w:space="708"/>
@@ -7060,15 +6852,6 @@
 </file>
 
 <file path=customXml/item1.xml><?xml version="1.0" encoding="utf-8"?>
-<?mso-contentType ?>
-<FormTemplates xmlns="http://schemas.microsoft.com/sharepoint/v3/contenttype/forms">
-  <Display>DocumentLibraryForm</Display>
-  <Edit>DocumentLibraryForm</Edit>
-  <New>DocumentLibraryForm</New>
-</FormTemplates>
-</file>
-
-<file path=customXml/item2.xml><?xml version="1.0" encoding="utf-8"?>
 <ct:contentTypeSchema xmlns:ct="http://schemas.microsoft.com/office/2006/metadata/contentType" xmlns:ma="http://schemas.microsoft.com/office/2006/metadata/properties/metaAttributes" ct:_="" ma:_="" ma:contentTypeName="Documento" ma:contentTypeID="0x010100544BCA08D9BCE842BB1F1B3669224B66" ma:contentTypeVersion="18" ma:contentTypeDescription="Crear nuevo documento." ma:contentTypeScope="" ma:versionID="f72cb07cd6f111267efe607fa57127cc">
   <xsd:schema xmlns:xsd="http://www.w3.org/2001/XMLSchema" xmlns:xs="http://www.w3.org/2001/XMLSchema" xmlns:p="http://schemas.microsoft.com/office/2006/metadata/properties" xmlns:ns1="http://schemas.microsoft.com/sharepoint/v3" xmlns:ns3="4cb7f057-4ed9-4ddd-bc82-f1133a300204" xmlns:ns4="35267f49-ff21-4e31-99ec-c00668d271dd" targetNamespace="http://schemas.microsoft.com/office/2006/metadata/properties" ma:root="true" ma:fieldsID="a1c87f634440dcc693679208ad36996e" ns1:_="" ns3:_="" ns4:_="">
     <xsd:import namespace="http://schemas.microsoft.com/sharepoint/v3"/>
@@ -7326,11 +7109,16 @@
 </ct:contentTypeSchema>
 </file>
 
-<file path=customXml/item3.xml><?xml version="1.0" encoding="utf-8"?>
-<b:Sources xmlns:b="http://schemas.openxmlformats.org/officeDocument/2006/bibliography" xmlns="http://schemas.openxmlformats.org/officeDocument/2006/bibliography" SelectedStyle="\APASixthEditionOfficeOnline.xsl" StyleName="APA" Version="6"/>
+<file path=customXml/item2.xml><?xml version="1.0" encoding="utf-8"?>
+<?mso-contentType ?>
+<FormTemplates xmlns="http://schemas.microsoft.com/sharepoint/v3/contenttype/forms">
+  <Display>DocumentLibraryForm</Display>
+  <Edit>DocumentLibraryForm</Edit>
+  <New>DocumentLibraryForm</New>
+</FormTemplates>
 </file>
 
-<file path=customXml/item4.xml><?xml version="1.0" encoding="utf-8"?>
+<file path=customXml/item3.xml><?xml version="1.0" encoding="utf-8"?>
 <p:properties xmlns:p="http://schemas.microsoft.com/office/2006/metadata/properties" xmlns:xsi="http://www.w3.org/2001/XMLSchema-instance" xmlns:pc="http://schemas.microsoft.com/office/infopath/2007/PartnerControls">
   <documentManagement>
     <_ip_UnifiedCompliancePolicyUIAction xmlns="http://schemas.microsoft.com/sharepoint/v3" xsi:nil="true"/>
@@ -7340,15 +7128,11 @@
 </p:properties>
 </file>
 
-<file path=customXml/itemProps1.xml><?xml version="1.0" encoding="utf-8"?>
-<ds:datastoreItem xmlns:ds="http://schemas.openxmlformats.org/officeDocument/2006/customXml" ds:itemID="{AB7BE52B-7E6F-42F5-9FC7-B86B28324E9D}">
-  <ds:schemaRefs>
-    <ds:schemaRef ds:uri="http://schemas.microsoft.com/sharepoint/v3/contenttype/forms"/>
-  </ds:schemaRefs>
-</ds:datastoreItem>
+<file path=customXml/item4.xml><?xml version="1.0" encoding="utf-8"?>
+<b:Sources xmlns:b="http://schemas.openxmlformats.org/officeDocument/2006/bibliography" xmlns="http://schemas.openxmlformats.org/officeDocument/2006/bibliography" SelectedStyle="\APASixthEditionOfficeOnline.xsl" StyleName="APA" Version="6"/>
 </file>
 
-<file path=customXml/itemProps2.xml><?xml version="1.0" encoding="utf-8"?>
+<file path=customXml/itemProps1.xml><?xml version="1.0" encoding="utf-8"?>
 <ds:datastoreItem xmlns:ds="http://schemas.openxmlformats.org/officeDocument/2006/customXml" ds:itemID="{F8BAA597-C7D6-4531-A770-548ACE2CA7F4}">
   <ds:schemaRefs>
     <ds:schemaRef ds:uri="http://schemas.microsoft.com/office/2006/metadata/contentType"/>
@@ -7368,15 +7152,15 @@
 </ds:datastoreItem>
 </file>
 
-<file path=customXml/itemProps3.xml><?xml version="1.0" encoding="utf-8"?>
-<ds:datastoreItem xmlns:ds="http://schemas.openxmlformats.org/officeDocument/2006/customXml" ds:itemID="{821E1BB5-5E97-44FD-A303-83E1DC68066E}">
+<file path=customXml/itemProps2.xml><?xml version="1.0" encoding="utf-8"?>
+<ds:datastoreItem xmlns:ds="http://schemas.openxmlformats.org/officeDocument/2006/customXml" ds:itemID="{AB7BE52B-7E6F-42F5-9FC7-B86B28324E9D}">
   <ds:schemaRefs>
-    <ds:schemaRef ds:uri="http://schemas.openxmlformats.org/officeDocument/2006/bibliography"/>
+    <ds:schemaRef ds:uri="http://schemas.microsoft.com/sharepoint/v3/contenttype/forms"/>
   </ds:schemaRefs>
 </ds:datastoreItem>
 </file>
 
-<file path=customXml/itemProps4.xml><?xml version="1.0" encoding="utf-8"?>
+<file path=customXml/itemProps3.xml><?xml version="1.0" encoding="utf-8"?>
 <ds:datastoreItem xmlns:ds="http://schemas.openxmlformats.org/officeDocument/2006/customXml" ds:itemID="{3A5A3DA2-6A17-49B8-AB75-5BE12D56FD4D}">
   <ds:schemaRefs>
     <ds:schemaRef ds:uri="http://schemas.microsoft.com/office/2006/metadata/properties"/>
@@ -7385,4 +7169,12 @@
     <ds:schemaRef ds:uri="4cb7f057-4ed9-4ddd-bc82-f1133a300204"/>
   </ds:schemaRefs>
 </ds:datastoreItem>
+</file>
+
+<file path=customXml/itemProps4.xml><?xml version="1.0" encoding="utf-8"?>
+<ds:datastoreItem xmlns:ds="http://schemas.openxmlformats.org/officeDocument/2006/customXml" ds:itemID="{821E1BB5-5E97-44FD-A303-83E1DC68066E}">
+  <ds:schemaRefs>
+    <ds:schemaRef ds:uri="http://schemas.openxmlformats.org/officeDocument/2006/bibliography"/>
+  </ds:schemaRefs>
+</ds:datastoreItem>
 </file>
</xml_diff>